<commit_message>
yeni dosya sisteminde ilk degisiklik
</commit_message>
<xml_diff>
--- a/Github.docx
+++ b/Github.docx
@@ -5,6 +5,12 @@
     <w:p>
       <w:r>
         <w:t>github</w:t>
+      </w:r>
+      <w:r>
+        <w:t>a</w:t>
+      </w:r>
+      <w:r>
+        <w:t>asddf</w:t>
       </w:r>
     </w:p>
     <w:sectPr>

</xml_diff>